<commit_message>
Updated development diary to reflect changes made to the system
</commit_message>
<xml_diff>
--- a/Documentation/100505349DevelopmentDiary.docx
+++ b/Documentation/100505349DevelopmentDiary.docx
@@ -246,7 +246,15 @@
               <w:spacing w:line="240" w:lineRule="auto"/>
             </w:pPr>
             <w:r>
-              <w:t xml:space="preserve">Set up a private git repository for the assignment, using the cloned data from wrippin/xv6-assessment. Then set up </w:t>
+              <w:t xml:space="preserve">Set up a private git repository for the assignment, using the cloned data from </w:t>
+            </w:r>
+            <w:proofErr w:type="spellStart"/>
+            <w:r>
+              <w:t>wrippin</w:t>
+            </w:r>
+            <w:proofErr w:type="spellEnd"/>
+            <w:r>
+              <w:t xml:space="preserve">/xv6-assessment. Then set up </w:t>
             </w:r>
             <w:r>
               <w:t>an</w:t>
@@ -347,6 +355,175 @@
             </w:r>
             <w:r>
               <w:t>.</w:t>
+            </w:r>
+          </w:p>
+        </w:tc>
+      </w:tr>
+      <w:tr>
+        <w:tc>
+          <w:tcPr>
+            <w:tcW w:w="682" w:type="pct"/>
+            <w:tcBorders>
+              <w:top w:val="single" w:sz="4" w:space="0" w:color="auto"/>
+              <w:left w:val="single" w:sz="4" w:space="0" w:color="auto"/>
+              <w:bottom w:val="single" w:sz="4" w:space="0" w:color="auto"/>
+              <w:right w:val="single" w:sz="4" w:space="0" w:color="auto"/>
+            </w:tcBorders>
+            <w:shd w:val="clear" w:color="auto" w:fill="FFF2CC" w:themeFill="accent4" w:themeFillTint="33"/>
+          </w:tcPr>
+          <w:p>
+            <w:pPr>
+              <w:spacing w:line="240" w:lineRule="auto"/>
+              <w:jc w:val="center"/>
+            </w:pPr>
+            <w:r>
+              <w:t>12/11/2021</w:t>
+            </w:r>
+          </w:p>
+        </w:tc>
+        <w:tc>
+          <w:tcPr>
+            <w:tcW w:w="487" w:type="pct"/>
+            <w:tcBorders>
+              <w:top w:val="single" w:sz="4" w:space="0" w:color="auto"/>
+              <w:left w:val="single" w:sz="4" w:space="0" w:color="auto"/>
+              <w:bottom w:val="single" w:sz="4" w:space="0" w:color="auto"/>
+              <w:right w:val="single" w:sz="4" w:space="0" w:color="auto"/>
+            </w:tcBorders>
+            <w:shd w:val="clear" w:color="auto" w:fill="E7E6E6" w:themeFill="background2"/>
+          </w:tcPr>
+          <w:p>
+            <w:pPr>
+              <w:spacing w:line="240" w:lineRule="auto"/>
+              <w:jc w:val="center"/>
+            </w:pPr>
+            <w:r>
+              <w:t>2 Hours 50 Minutes</w:t>
+            </w:r>
+          </w:p>
+        </w:tc>
+        <w:tc>
+          <w:tcPr>
+            <w:tcW w:w="696" w:type="pct"/>
+            <w:tcBorders>
+              <w:top w:val="single" w:sz="4" w:space="0" w:color="auto"/>
+              <w:left w:val="single" w:sz="4" w:space="0" w:color="auto"/>
+              <w:bottom w:val="single" w:sz="4" w:space="0" w:color="auto"/>
+              <w:right w:val="single" w:sz="4" w:space="0" w:color="auto"/>
+            </w:tcBorders>
+            <w:shd w:val="clear" w:color="auto" w:fill="00B0F0"/>
+          </w:tcPr>
+          <w:p>
+            <w:pPr>
+              <w:spacing w:line="240" w:lineRule="auto"/>
+              <w:jc w:val="center"/>
+            </w:pPr>
+            <w:r>
+              <w:t>Stage 1</w:t>
+            </w:r>
+          </w:p>
+        </w:tc>
+        <w:tc>
+          <w:tcPr>
+            <w:tcW w:w="3135" w:type="pct"/>
+            <w:tcBorders>
+              <w:top w:val="single" w:sz="4" w:space="0" w:color="auto"/>
+              <w:left w:val="single" w:sz="4" w:space="0" w:color="auto"/>
+              <w:bottom w:val="single" w:sz="4" w:space="0" w:color="auto"/>
+              <w:right w:val="single" w:sz="4" w:space="0" w:color="auto"/>
+            </w:tcBorders>
+            <w:shd w:val="clear" w:color="auto" w:fill="F2F2F2" w:themeFill="background1" w:themeFillShade="F2"/>
+          </w:tcPr>
+          <w:p>
+            <w:pPr>
+              <w:spacing w:line="240" w:lineRule="auto"/>
+            </w:pPr>
+            <w:r>
+              <w:t xml:space="preserve">Implemented the move position function to allow for changing of the graphics cursor position. Additionally implemented the </w:t>
+            </w:r>
+            <w:r>
+              <w:t>“</w:t>
+            </w:r>
+            <w:r>
+              <w:t>line to</w:t>
+            </w:r>
+            <w:r>
+              <w:t>”</w:t>
+            </w:r>
+            <w:r>
+              <w:t xml:space="preserve"> funct</w:t>
+            </w:r>
+            <w:r>
+              <w:t xml:space="preserve">ionality using the </w:t>
+            </w:r>
+            <w:proofErr w:type="spellStart"/>
+            <w:r>
+              <w:t>Bresenham</w:t>
+            </w:r>
+            <w:proofErr w:type="spellEnd"/>
+            <w:r>
+              <w:t xml:space="preserve"> line algorithm. These two function as well as the example commands provided in the specification have been implemented in the “Painter” command, which as of yet takes the following arguments:</w:t>
+            </w:r>
+          </w:p>
+          <w:p>
+            <w:pPr>
+              <w:spacing w:line="240" w:lineRule="auto"/>
+            </w:pPr>
+          </w:p>
+          <w:p>
+            <w:pPr>
+              <w:spacing w:line="240" w:lineRule="auto"/>
+            </w:pPr>
+            <w:r>
+              <w:t>Painter [“-e”,”-p”,”-l”]</w:t>
+            </w:r>
+          </w:p>
+          <w:p>
+            <w:pPr>
+              <w:spacing w:line="240" w:lineRule="auto"/>
+            </w:pPr>
+            <w:r>
+              <w:t>-e: uses the example square drawing functionality</w:t>
+            </w:r>
+          </w:p>
+          <w:p>
+            <w:pPr>
+              <w:spacing w:line="240" w:lineRule="auto"/>
+            </w:pPr>
+            <w:r>
+              <w:t>-p [x] [y]: Plots the points specified in arguments x and y</w:t>
+            </w:r>
+          </w:p>
+          <w:p>
+            <w:pPr>
+              <w:spacing w:line="240" w:lineRule="auto"/>
+            </w:pPr>
+            <w:r>
+              <w:t>-l [x0] [y0] [x1] [y1]: Sets the movement position to the arguments provided in x0 and y0, then draws a line to x1 and y1.</w:t>
+            </w:r>
+          </w:p>
+          <w:p>
+            <w:pPr>
+              <w:spacing w:line="240" w:lineRule="auto"/>
+            </w:pPr>
+          </w:p>
+          <w:p>
+            <w:pPr>
+              <w:spacing w:line="240" w:lineRule="auto"/>
+            </w:pPr>
+            <w:r>
+              <w:t xml:space="preserve">As of yet these functions have no error testing built in, nor any </w:t>
+            </w:r>
+            <w:proofErr w:type="spellStart"/>
+            <w:r>
+              <w:t>hdc</w:t>
+            </w:r>
+            <w:proofErr w:type="spellEnd"/>
+            <w:r>
+              <w:t xml:space="preserve"> </w:t>
+            </w:r>
+            <w:r>
+              <w:t xml:space="preserve">usages. </w:t>
             </w:r>
           </w:p>
         </w:tc>
@@ -834,7 +1011,6 @@
   <w:style w:type="character" w:default="1" w:styleId="DefaultParagraphFont">
     <w:name w:val="Default Paragraph Font"/>
     <w:uiPriority w:val="1"/>
-    <w:semiHidden/>
     <w:unhideWhenUsed/>
   </w:style>
   <w:style w:type="table" w:default="1" w:styleId="TableNormal">

</xml_diff>

<commit_message>
Added another session to development diary
</commit_message>
<xml_diff>
--- a/Documentation/100505349DevelopmentDiary.docx
+++ b/Documentation/100505349DevelopmentDiary.docx
@@ -246,15 +246,7 @@
               <w:spacing w:line="240" w:lineRule="auto"/>
             </w:pPr>
             <w:r>
-              <w:t xml:space="preserve">Set up a private git repository for the assignment, using the cloned data from </w:t>
-            </w:r>
-            <w:proofErr w:type="spellStart"/>
-            <w:r>
-              <w:t>wrippin</w:t>
-            </w:r>
-            <w:proofErr w:type="spellEnd"/>
-            <w:r>
-              <w:t xml:space="preserve">/xv6-assessment. Then set up </w:t>
+              <w:t xml:space="preserve">Set up a private git repository for the assignment, using the cloned data from wrippin/xv6-assessment. Then set up </w:t>
             </w:r>
             <w:r>
               <w:t>an</w:t>
@@ -456,13 +448,17 @@
             <w:r>
               <w:t xml:space="preserve">ionality using the </w:t>
             </w:r>
-            <w:proofErr w:type="spellStart"/>
             <w:r>
               <w:t>Bresenham</w:t>
             </w:r>
-            <w:proofErr w:type="spellEnd"/>
-            <w:r>
-              <w:t xml:space="preserve"> line algorithm. These two function as well as the example commands provided in the specification have been implemented in the “Painter” command, which as of yet takes the following arguments:</w:t>
+            <w:r>
+              <w:t xml:space="preserve"> line algorithm. </w:t>
+            </w:r>
+            <w:r>
+              <w:t>These two functions</w:t>
+            </w:r>
+            <w:r>
+              <w:t xml:space="preserve"> as well as the example commands provided in the specification have been implemented in the “Painter” command, which as of yet takes the following arguments:</w:t>
             </w:r>
           </w:p>
           <w:p>
@@ -512,18 +508,138 @@
               <w:spacing w:line="240" w:lineRule="auto"/>
             </w:pPr>
             <w:r>
-              <w:t xml:space="preserve">As of yet these functions have no error testing built in, nor any </w:t>
-            </w:r>
-            <w:proofErr w:type="spellStart"/>
-            <w:r>
-              <w:t>hdc</w:t>
-            </w:r>
-            <w:proofErr w:type="spellEnd"/>
-            <w:r>
-              <w:t xml:space="preserve"> </w:t>
+              <w:t xml:space="preserve">As of yet these functions have no error testing built in, nor any hdc </w:t>
             </w:r>
             <w:r>
               <w:t xml:space="preserve">usages. </w:t>
+            </w:r>
+          </w:p>
+        </w:tc>
+      </w:tr>
+      <w:tr>
+        <w:tc>
+          <w:tcPr>
+            <w:tcW w:w="682" w:type="pct"/>
+            <w:tcBorders>
+              <w:top w:val="single" w:sz="4" w:space="0" w:color="auto"/>
+              <w:left w:val="single" w:sz="4" w:space="0" w:color="auto"/>
+              <w:bottom w:val="single" w:sz="4" w:space="0" w:color="auto"/>
+              <w:right w:val="single" w:sz="4" w:space="0" w:color="auto"/>
+            </w:tcBorders>
+            <w:shd w:val="clear" w:color="auto" w:fill="FFF2CC" w:themeFill="accent4" w:themeFillTint="33"/>
+          </w:tcPr>
+          <w:p>
+            <w:pPr>
+              <w:spacing w:line="240" w:lineRule="auto"/>
+              <w:jc w:val="center"/>
+            </w:pPr>
+            <w:r>
+              <w:t>12/11/2021</w:t>
+            </w:r>
+          </w:p>
+        </w:tc>
+        <w:tc>
+          <w:tcPr>
+            <w:tcW w:w="487" w:type="pct"/>
+            <w:tcBorders>
+              <w:top w:val="single" w:sz="4" w:space="0" w:color="auto"/>
+              <w:left w:val="single" w:sz="4" w:space="0" w:color="auto"/>
+              <w:bottom w:val="single" w:sz="4" w:space="0" w:color="auto"/>
+              <w:right w:val="single" w:sz="4" w:space="0" w:color="auto"/>
+            </w:tcBorders>
+            <w:shd w:val="clear" w:color="auto" w:fill="E7E6E6" w:themeFill="background2"/>
+          </w:tcPr>
+          <w:p>
+            <w:pPr>
+              <w:spacing w:line="240" w:lineRule="auto"/>
+              <w:jc w:val="center"/>
+            </w:pPr>
+            <w:r>
+              <w:t xml:space="preserve">1 Hour </w:t>
+            </w:r>
+            <w:r>
+              <w:t>2</w:t>
+            </w:r>
+            <w:r>
+              <w:t>0 Minutes</w:t>
+            </w:r>
+          </w:p>
+        </w:tc>
+        <w:tc>
+          <w:tcPr>
+            <w:tcW w:w="696" w:type="pct"/>
+            <w:tcBorders>
+              <w:top w:val="single" w:sz="4" w:space="0" w:color="auto"/>
+              <w:left w:val="single" w:sz="4" w:space="0" w:color="auto"/>
+              <w:bottom w:val="single" w:sz="4" w:space="0" w:color="auto"/>
+              <w:right w:val="single" w:sz="4" w:space="0" w:color="auto"/>
+            </w:tcBorders>
+            <w:shd w:val="clear" w:color="auto" w:fill="00B0F0"/>
+          </w:tcPr>
+          <w:p>
+            <w:pPr>
+              <w:spacing w:line="240" w:lineRule="auto"/>
+              <w:jc w:val="center"/>
+            </w:pPr>
+            <w:r>
+              <w:t>Stage 1</w:t>
+            </w:r>
+          </w:p>
+        </w:tc>
+        <w:tc>
+          <w:tcPr>
+            <w:tcW w:w="3135" w:type="pct"/>
+            <w:tcBorders>
+              <w:top w:val="single" w:sz="4" w:space="0" w:color="auto"/>
+              <w:left w:val="single" w:sz="4" w:space="0" w:color="auto"/>
+              <w:bottom w:val="single" w:sz="4" w:space="0" w:color="auto"/>
+              <w:right w:val="single" w:sz="4" w:space="0" w:color="auto"/>
+            </w:tcBorders>
+            <w:shd w:val="clear" w:color="auto" w:fill="F2F2F2" w:themeFill="background1" w:themeFillShade="F2"/>
+          </w:tcPr>
+          <w:p>
+            <w:pPr>
+              <w:spacing w:line="240" w:lineRule="auto"/>
+            </w:pPr>
+            <w:r>
+              <w:t>Modified the existing arguments for the painter command as such:</w:t>
+            </w:r>
+          </w:p>
+          <w:p>
+            <w:pPr>
+              <w:spacing w:line="240" w:lineRule="auto"/>
+            </w:pPr>
+          </w:p>
+          <w:p>
+            <w:pPr>
+              <w:spacing w:line="240" w:lineRule="auto"/>
+            </w:pPr>
+            <w:r>
+              <w:t>Added the -m argument to allow the movement of the cursor towards an arbitrary coordinate</w:t>
+            </w:r>
+          </w:p>
+          <w:p>
+            <w:pPr>
+              <w:spacing w:line="240" w:lineRule="auto"/>
+            </w:pPr>
+            <w:r>
+              <w:t>Changed the -l argument to no longer allow movement position to be set beforehand, this function is now expected to be called after the -m function</w:t>
+            </w:r>
+          </w:p>
+          <w:p>
+            <w:pPr>
+              <w:spacing w:line="240" w:lineRule="auto"/>
+            </w:pPr>
+          </w:p>
+          <w:p>
+            <w:pPr>
+              <w:spacing w:line="240" w:lineRule="auto"/>
+            </w:pPr>
+            <w:r>
+              <w:t xml:space="preserve">In addition, changes were made to ensure that the movement values had correct default values, and capacities were applied to user inputs – all inputs have been given a minimum value of 0 and a variable maximum based on the value it represents (319 for x coordinates, 199 for y coordinates). </w:t>
+            </w:r>
+            <w:r>
+              <w:t>Finally, some text was appended to explain the existing usages in the case of an invalid input, and all functions were given a minimum number of arguments.</w:t>
             </w:r>
           </w:p>
         </w:tc>
@@ -1011,6 +1127,7 @@
   <w:style w:type="character" w:default="1" w:styleId="DefaultParagraphFont">
     <w:name w:val="Default Paragraph Font"/>
     <w:uiPriority w:val="1"/>
+    <w:semiHidden/>
     <w:unhideWhenUsed/>
   </w:style>
   <w:style w:type="table" w:default="1" w:styleId="TableNormal">

</xml_diff>

<commit_message>
Added segment for part 1 of today
</commit_message>
<xml_diff>
--- a/Documentation/100505349DevelopmentDiary.docx
+++ b/Documentation/100505349DevelopmentDiary.docx
@@ -246,15 +246,7 @@
               <w:spacing w:line="240" w:lineRule="auto"/>
             </w:pPr>
             <w:r>
-              <w:t xml:space="preserve">Set up a private git repository for the assignment, using the cloned data from </w:t>
-            </w:r>
-            <w:proofErr w:type="spellStart"/>
-            <w:r>
-              <w:t>wrippin</w:t>
-            </w:r>
-            <w:proofErr w:type="spellEnd"/>
-            <w:r>
-              <w:t xml:space="preserve">/xv6-assessment. Then set up </w:t>
+              <w:t xml:space="preserve">Set up a private git repository for the assignment, using the cloned data from wrippin/xv6-assessment. Then set up </w:t>
             </w:r>
             <w:r>
               <w:t>an</w:t>
@@ -516,15 +508,7 @@
               <w:spacing w:line="240" w:lineRule="auto"/>
             </w:pPr>
             <w:r>
-              <w:t xml:space="preserve">As of yet these functions have no error testing built in, nor any </w:t>
-            </w:r>
-            <w:proofErr w:type="spellStart"/>
-            <w:r>
-              <w:t>hdc</w:t>
-            </w:r>
-            <w:proofErr w:type="spellEnd"/>
-            <w:r>
-              <w:t xml:space="preserve"> </w:t>
+              <w:t xml:space="preserve">As of yet these functions have no error testing built in, nor any hdc </w:t>
             </w:r>
             <w:r>
               <w:t xml:space="preserve">usages. </w:t>
@@ -760,48 +744,16 @@
               <w:t>Pens can be created in any index from 16-255, and must be supplied with a RGB value with a capacity of 63 per col</w:t>
             </w:r>
             <w:r>
-              <w:t>our using the -</w:t>
-            </w:r>
-            <w:proofErr w:type="spellStart"/>
-            <w:r>
-              <w:t>dp</w:t>
-            </w:r>
-            <w:proofErr w:type="spellEnd"/>
-            <w:r>
-              <w:t xml:space="preserve"> command. The user can then use any pen from 0-255 by using the -</w:t>
-            </w:r>
-            <w:proofErr w:type="spellStart"/>
-            <w:r>
-              <w:t>gp</w:t>
-            </w:r>
-            <w:proofErr w:type="spellEnd"/>
-            <w:r>
-              <w:t xml:space="preserve"> command </w:t>
+              <w:t xml:space="preserve">our using the -dp command. The user can then use any pen from 0-255 by using the -gp command </w:t>
             </w:r>
             <w:r>
               <w:t xml:space="preserve">with an argument for the index of the pen. </w:t>
             </w:r>
             <w:r>
-              <w:t xml:space="preserve"> The -</w:t>
-            </w:r>
-            <w:proofErr w:type="spellStart"/>
-            <w:r>
-              <w:t>gp</w:t>
-            </w:r>
-            <w:proofErr w:type="spellEnd"/>
-            <w:r>
-              <w:t xml:space="preserve"> function only checks the boundaries of the index, and does not check if the index has been written to</w:t>
-            </w:r>
-            <w:r>
-              <w:t xml:space="preserve"> by -</w:t>
-            </w:r>
-            <w:proofErr w:type="spellStart"/>
-            <w:r>
-              <w:t>dp</w:t>
-            </w:r>
-            <w:proofErr w:type="spellEnd"/>
-            <w:r>
-              <w:t>.</w:t>
+              <w:t xml:space="preserve"> The -gp function only checks the boundaries of the index, and does not check if the index has been written to</w:t>
+            </w:r>
+            <w:r>
+              <w:t xml:space="preserve"> by -dp.</w:t>
             </w:r>
           </w:p>
           <w:p>
@@ -853,13 +805,8 @@
             <w:r>
               <w:t xml:space="preserve">pointer to a </w:t>
             </w:r>
-            <w:proofErr w:type="spellStart"/>
-            <w:r>
-              <w:t>rect</w:t>
-            </w:r>
-            <w:proofErr w:type="spellEnd"/>
-            <w:r>
-              <w:t xml:space="preserve"> structure which stores the top, bottom</w:t>
+            <w:r>
+              <w:t>rect structure which stores the top, bottom</w:t>
             </w:r>
             <w:r>
               <w:t>, l</w:t>
@@ -892,6 +839,92 @@
             <w:pPr>
               <w:spacing w:line="240" w:lineRule="auto"/>
             </w:pPr>
+          </w:p>
+        </w:tc>
+      </w:tr>
+      <w:tr>
+        <w:tc>
+          <w:tcPr>
+            <w:tcW w:w="682" w:type="pct"/>
+            <w:tcBorders>
+              <w:top w:val="single" w:sz="4" w:space="0" w:color="auto"/>
+              <w:left w:val="single" w:sz="4" w:space="0" w:color="auto"/>
+              <w:bottom w:val="single" w:sz="4" w:space="0" w:color="auto"/>
+              <w:right w:val="single" w:sz="4" w:space="0" w:color="auto"/>
+            </w:tcBorders>
+            <w:shd w:val="clear" w:color="auto" w:fill="FFF2CC" w:themeFill="accent4" w:themeFillTint="33"/>
+          </w:tcPr>
+          <w:p>
+            <w:pPr>
+              <w:spacing w:line="240" w:lineRule="auto"/>
+              <w:jc w:val="center"/>
+            </w:pPr>
+            <w:r>
+              <w:lastRenderedPageBreak/>
+              <w:t>23/11/2021</w:t>
+            </w:r>
+          </w:p>
+        </w:tc>
+        <w:tc>
+          <w:tcPr>
+            <w:tcW w:w="487" w:type="pct"/>
+            <w:tcBorders>
+              <w:top w:val="single" w:sz="4" w:space="0" w:color="auto"/>
+              <w:left w:val="single" w:sz="4" w:space="0" w:color="auto"/>
+              <w:bottom w:val="single" w:sz="4" w:space="0" w:color="auto"/>
+              <w:right w:val="single" w:sz="4" w:space="0" w:color="auto"/>
+            </w:tcBorders>
+            <w:shd w:val="clear" w:color="auto" w:fill="E7E6E6" w:themeFill="background2"/>
+          </w:tcPr>
+          <w:p>
+            <w:pPr>
+              <w:spacing w:line="240" w:lineRule="auto"/>
+              <w:jc w:val="center"/>
+            </w:pPr>
+            <w:r>
+              <w:t>6 Hours 20 Minutes</w:t>
+            </w:r>
+          </w:p>
+        </w:tc>
+        <w:tc>
+          <w:tcPr>
+            <w:tcW w:w="696" w:type="pct"/>
+            <w:tcBorders>
+              <w:top w:val="single" w:sz="4" w:space="0" w:color="auto"/>
+              <w:left w:val="single" w:sz="4" w:space="0" w:color="auto"/>
+              <w:bottom w:val="single" w:sz="4" w:space="0" w:color="auto"/>
+              <w:right w:val="single" w:sz="4" w:space="0" w:color="auto"/>
+            </w:tcBorders>
+            <w:shd w:val="clear" w:color="auto" w:fill="2F5496" w:themeFill="accent1" w:themeFillShade="BF"/>
+          </w:tcPr>
+          <w:p>
+            <w:pPr>
+              <w:spacing w:line="240" w:lineRule="auto"/>
+              <w:jc w:val="center"/>
+            </w:pPr>
+            <w:r>
+              <w:t>Stage 3</w:t>
+            </w:r>
+          </w:p>
+        </w:tc>
+        <w:tc>
+          <w:tcPr>
+            <w:tcW w:w="3135" w:type="pct"/>
+            <w:tcBorders>
+              <w:top w:val="single" w:sz="4" w:space="0" w:color="auto"/>
+              <w:left w:val="single" w:sz="4" w:space="0" w:color="auto"/>
+              <w:bottom w:val="single" w:sz="4" w:space="0" w:color="auto"/>
+              <w:right w:val="single" w:sz="4" w:space="0" w:color="auto"/>
+            </w:tcBorders>
+            <w:shd w:val="clear" w:color="auto" w:fill="F2F2F2" w:themeFill="background1" w:themeFillShade="F2"/>
+          </w:tcPr>
+          <w:p>
+            <w:pPr>
+              <w:spacing w:line="240" w:lineRule="auto"/>
+            </w:pPr>
+            <w:r>
+              <w:t xml:space="preserve">Implemented the basic hdc creation mechanics in the system call beginpaint() – attempted to switch the user program to use a different style of input recognition with limited success </w:t>
+            </w:r>
           </w:p>
         </w:tc>
       </w:tr>

</xml_diff>

<commit_message>
Added documentation for progress on stage 3
</commit_message>
<xml_diff>
--- a/Documentation/100505349DevelopmentDiary.docx
+++ b/Documentation/100505349DevelopmentDiary.docx
@@ -924,6 +924,91 @@
             </w:pPr>
             <w:r>
               <w:t xml:space="preserve">Implemented the basic hdc creation mechanics in the system call beginpaint() – attempted to switch the user program to use a different style of input recognition with limited success </w:t>
+            </w:r>
+          </w:p>
+        </w:tc>
+      </w:tr>
+      <w:tr>
+        <w:tc>
+          <w:tcPr>
+            <w:tcW w:w="682" w:type="pct"/>
+            <w:tcBorders>
+              <w:top w:val="single" w:sz="4" w:space="0" w:color="auto"/>
+              <w:left w:val="single" w:sz="4" w:space="0" w:color="auto"/>
+              <w:bottom w:val="single" w:sz="4" w:space="0" w:color="auto"/>
+              <w:right w:val="single" w:sz="4" w:space="0" w:color="auto"/>
+            </w:tcBorders>
+            <w:shd w:val="clear" w:color="auto" w:fill="FFF2CC" w:themeFill="accent4" w:themeFillTint="33"/>
+          </w:tcPr>
+          <w:p>
+            <w:pPr>
+              <w:spacing w:line="240" w:lineRule="auto"/>
+              <w:jc w:val="center"/>
+            </w:pPr>
+            <w:r>
+              <w:t>23/11/2021</w:t>
+            </w:r>
+          </w:p>
+        </w:tc>
+        <w:tc>
+          <w:tcPr>
+            <w:tcW w:w="487" w:type="pct"/>
+            <w:tcBorders>
+              <w:top w:val="single" w:sz="4" w:space="0" w:color="auto"/>
+              <w:left w:val="single" w:sz="4" w:space="0" w:color="auto"/>
+              <w:bottom w:val="single" w:sz="4" w:space="0" w:color="auto"/>
+              <w:right w:val="single" w:sz="4" w:space="0" w:color="auto"/>
+            </w:tcBorders>
+            <w:shd w:val="clear" w:color="auto" w:fill="E7E6E6" w:themeFill="background2"/>
+          </w:tcPr>
+          <w:p>
+            <w:pPr>
+              <w:spacing w:line="240" w:lineRule="auto"/>
+              <w:jc w:val="center"/>
+            </w:pPr>
+            <w:r>
+              <w:t>2 Hours</w:t>
+            </w:r>
+          </w:p>
+        </w:tc>
+        <w:tc>
+          <w:tcPr>
+            <w:tcW w:w="696" w:type="pct"/>
+            <w:tcBorders>
+              <w:top w:val="single" w:sz="4" w:space="0" w:color="auto"/>
+              <w:left w:val="single" w:sz="4" w:space="0" w:color="auto"/>
+              <w:bottom w:val="single" w:sz="4" w:space="0" w:color="auto"/>
+              <w:right w:val="single" w:sz="4" w:space="0" w:color="auto"/>
+            </w:tcBorders>
+            <w:shd w:val="clear" w:color="auto" w:fill="2F5496" w:themeFill="accent1" w:themeFillShade="BF"/>
+          </w:tcPr>
+          <w:p>
+            <w:pPr>
+              <w:spacing w:line="240" w:lineRule="auto"/>
+              <w:jc w:val="center"/>
+            </w:pPr>
+            <w:r>
+              <w:t>Stage 3</w:t>
+            </w:r>
+          </w:p>
+        </w:tc>
+        <w:tc>
+          <w:tcPr>
+            <w:tcW w:w="3135" w:type="pct"/>
+            <w:tcBorders>
+              <w:top w:val="single" w:sz="4" w:space="0" w:color="auto"/>
+              <w:left w:val="single" w:sz="4" w:space="0" w:color="auto"/>
+              <w:bottom w:val="single" w:sz="4" w:space="0" w:color="auto"/>
+              <w:right w:val="single" w:sz="4" w:space="0" w:color="auto"/>
+            </w:tcBorders>
+            <w:shd w:val="clear" w:color="auto" w:fill="F2F2F2" w:themeFill="background1" w:themeFillShade="F2"/>
+          </w:tcPr>
+          <w:p>
+            <w:pPr>
+              <w:spacing w:line="240" w:lineRule="auto"/>
+            </w:pPr>
+            <w:r>
+              <w:t>Implemented the input recognition system and tested the usage of beginpaint() and the HDC system. Some additions are still required to finish the stage however the basic foundations for the procedure are present.</w:t>
             </w:r>
           </w:p>
         </w:tc>

</xml_diff>

<commit_message>
Added segment about new updates
</commit_message>
<xml_diff>
--- a/Documentation/100505349DevelopmentDiary.docx
+++ b/Documentation/100505349DevelopmentDiary.docx
@@ -1009,6 +1009,91 @@
             </w:pPr>
             <w:r>
               <w:t>Implemented the input recognition system and tested the usage of beginpaint() and the HDC system. Some additions are still required to finish the stage however the basic foundations for the procedure are present.</w:t>
+            </w:r>
+          </w:p>
+        </w:tc>
+      </w:tr>
+      <w:tr>
+        <w:tc>
+          <w:tcPr>
+            <w:tcW w:w="682" w:type="pct"/>
+            <w:tcBorders>
+              <w:top w:val="single" w:sz="4" w:space="0" w:color="auto"/>
+              <w:left w:val="single" w:sz="4" w:space="0" w:color="auto"/>
+              <w:bottom w:val="single" w:sz="4" w:space="0" w:color="auto"/>
+              <w:right w:val="single" w:sz="4" w:space="0" w:color="auto"/>
+            </w:tcBorders>
+            <w:shd w:val="clear" w:color="auto" w:fill="FFF2CC" w:themeFill="accent4" w:themeFillTint="33"/>
+          </w:tcPr>
+          <w:p>
+            <w:pPr>
+              <w:spacing w:line="240" w:lineRule="auto"/>
+              <w:jc w:val="center"/>
+            </w:pPr>
+            <w:r>
+              <w:t>27/11/2021</w:t>
+            </w:r>
+          </w:p>
+        </w:tc>
+        <w:tc>
+          <w:tcPr>
+            <w:tcW w:w="487" w:type="pct"/>
+            <w:tcBorders>
+              <w:top w:val="single" w:sz="4" w:space="0" w:color="auto"/>
+              <w:left w:val="single" w:sz="4" w:space="0" w:color="auto"/>
+              <w:bottom w:val="single" w:sz="4" w:space="0" w:color="auto"/>
+              <w:right w:val="single" w:sz="4" w:space="0" w:color="auto"/>
+            </w:tcBorders>
+            <w:shd w:val="clear" w:color="auto" w:fill="E7E6E6" w:themeFill="background2"/>
+          </w:tcPr>
+          <w:p>
+            <w:pPr>
+              <w:spacing w:line="240" w:lineRule="auto"/>
+              <w:jc w:val="center"/>
+            </w:pPr>
+            <w:r>
+              <w:t>1 Hour 30 Minutes</w:t>
+            </w:r>
+          </w:p>
+        </w:tc>
+        <w:tc>
+          <w:tcPr>
+            <w:tcW w:w="696" w:type="pct"/>
+            <w:tcBorders>
+              <w:top w:val="single" w:sz="4" w:space="0" w:color="auto"/>
+              <w:left w:val="single" w:sz="4" w:space="0" w:color="auto"/>
+              <w:bottom w:val="single" w:sz="4" w:space="0" w:color="auto"/>
+              <w:right w:val="single" w:sz="4" w:space="0" w:color="auto"/>
+            </w:tcBorders>
+            <w:shd w:val="clear" w:color="auto" w:fill="2F5496" w:themeFill="accent1" w:themeFillShade="BF"/>
+          </w:tcPr>
+          <w:p>
+            <w:pPr>
+              <w:spacing w:line="240" w:lineRule="auto"/>
+              <w:jc w:val="center"/>
+            </w:pPr>
+            <w:r>
+              <w:t>Stage 3</w:t>
+            </w:r>
+          </w:p>
+        </w:tc>
+        <w:tc>
+          <w:tcPr>
+            <w:tcW w:w="3135" w:type="pct"/>
+            <w:tcBorders>
+              <w:top w:val="single" w:sz="4" w:space="0" w:color="auto"/>
+              <w:left w:val="single" w:sz="4" w:space="0" w:color="auto"/>
+              <w:bottom w:val="single" w:sz="4" w:space="0" w:color="auto"/>
+              <w:right w:val="single" w:sz="4" w:space="0" w:color="auto"/>
+            </w:tcBorders>
+            <w:shd w:val="clear" w:color="auto" w:fill="F2F2F2" w:themeFill="background1" w:themeFillShade="F2"/>
+          </w:tcPr>
+          <w:p>
+            <w:pPr>
+              <w:spacing w:line="240" w:lineRule="auto"/>
+            </w:pPr>
+            <w:r>
+              <w:t>Added the endpaint function, accessed via the -kHDC command. This system call is only utilised if the user requests it, however they are given a warning if they attempt to exit the painter program space without closing the hdc. This is done to demonstrate the ability of the system to hold onto hdcs and prevent interactions between them – which is best shown through the -gHDC command which allows a user to select any hdc index desired. This is designed as solely an administrative feature that would not be included in a released version of this project, but is a necessary feature to show the working of stage 3.</w:t>
             </w:r>
           </w:p>
         </w:tc>

</xml_diff>

<commit_message>
Added more to development diary and talked about use of pens in locking
</commit_message>
<xml_diff>
--- a/Documentation/100505349DevelopmentDiary.docx
+++ b/Documentation/100505349DevelopmentDiary.docx
@@ -1094,6 +1094,127 @@
             </w:pPr>
             <w:r>
               <w:t>Added the endpaint function, accessed via the -kHDC command. This system call is only utilised if the user requests it, however they are given a warning if they attempt to exit the painter program space without closing the hdc. This is done to demonstrate the ability of the system to hold onto hdcs and prevent interactions between them – which is best shown through the -gHDC command which allows a user to select any hdc index desired. This is designed as solely an administrative feature that would not be included in a released version of this project, but is a necessary feature to show the working of stage 3.</w:t>
+            </w:r>
+          </w:p>
+        </w:tc>
+      </w:tr>
+      <w:tr>
+        <w:tc>
+          <w:tcPr>
+            <w:tcW w:w="682" w:type="pct"/>
+            <w:tcBorders>
+              <w:top w:val="single" w:sz="4" w:space="0" w:color="auto"/>
+              <w:left w:val="single" w:sz="4" w:space="0" w:color="auto"/>
+              <w:bottom w:val="single" w:sz="4" w:space="0" w:color="auto"/>
+              <w:right w:val="single" w:sz="4" w:space="0" w:color="auto"/>
+            </w:tcBorders>
+            <w:shd w:val="clear" w:color="auto" w:fill="FFF2CC" w:themeFill="accent4" w:themeFillTint="33"/>
+          </w:tcPr>
+          <w:p>
+            <w:pPr>
+              <w:spacing w:line="240" w:lineRule="auto"/>
+              <w:jc w:val="center"/>
+            </w:pPr>
+            <w:r>
+              <w:t>08/12/2021</w:t>
+            </w:r>
+          </w:p>
+        </w:tc>
+        <w:tc>
+          <w:tcPr>
+            <w:tcW w:w="487" w:type="pct"/>
+            <w:tcBorders>
+              <w:top w:val="single" w:sz="4" w:space="0" w:color="auto"/>
+              <w:left w:val="single" w:sz="4" w:space="0" w:color="auto"/>
+              <w:bottom w:val="single" w:sz="4" w:space="0" w:color="auto"/>
+              <w:right w:val="single" w:sz="4" w:space="0" w:color="auto"/>
+            </w:tcBorders>
+            <w:shd w:val="clear" w:color="auto" w:fill="E7E6E6" w:themeFill="background2"/>
+          </w:tcPr>
+          <w:p>
+            <w:pPr>
+              <w:spacing w:line="240" w:lineRule="auto"/>
+              <w:jc w:val="center"/>
+            </w:pPr>
+            <w:r>
+              <w:t xml:space="preserve">1 Hour </w:t>
+            </w:r>
+            <w:r>
+              <w:t>50</w:t>
+            </w:r>
+            <w:r>
+              <w:t xml:space="preserve"> Minutes</w:t>
+            </w:r>
+          </w:p>
+        </w:tc>
+        <w:tc>
+          <w:tcPr>
+            <w:tcW w:w="696" w:type="pct"/>
+            <w:tcBorders>
+              <w:top w:val="single" w:sz="4" w:space="0" w:color="auto"/>
+              <w:left w:val="single" w:sz="4" w:space="0" w:color="auto"/>
+              <w:bottom w:val="single" w:sz="4" w:space="0" w:color="auto"/>
+              <w:right w:val="single" w:sz="4" w:space="0" w:color="auto"/>
+            </w:tcBorders>
+            <w:shd w:val="clear" w:color="auto" w:fill="2F5496" w:themeFill="accent1" w:themeFillShade="BF"/>
+          </w:tcPr>
+          <w:p>
+            <w:pPr>
+              <w:spacing w:line="240" w:lineRule="auto"/>
+              <w:jc w:val="center"/>
+            </w:pPr>
+            <w:r>
+              <w:t>Stage 3</w:t>
+            </w:r>
+          </w:p>
+        </w:tc>
+        <w:tc>
+          <w:tcPr>
+            <w:tcW w:w="3135" w:type="pct"/>
+            <w:tcBorders>
+              <w:top w:val="single" w:sz="4" w:space="0" w:color="auto"/>
+              <w:left w:val="single" w:sz="4" w:space="0" w:color="auto"/>
+              <w:bottom w:val="single" w:sz="4" w:space="0" w:color="auto"/>
+              <w:right w:val="single" w:sz="4" w:space="0" w:color="auto"/>
+            </w:tcBorders>
+            <w:shd w:val="clear" w:color="auto" w:fill="F2F2F2" w:themeFill="background1" w:themeFillShade="F2"/>
+          </w:tcPr>
+          <w:p>
+            <w:pPr>
+              <w:spacing w:line="240" w:lineRule="auto"/>
+            </w:pPr>
+            <w:r>
+              <w:t xml:space="preserve">Added locking to beginpaint and endpaint – ensuring that the HDC interactions do not cause issues such as HDCs overwriting one another or two cpus gaining the same HDC (unless this is done via -gHDC, which is for demonstration purposes as previously noted). </w:t>
+            </w:r>
+            <w:r>
+              <w:t xml:space="preserve">In addition, consideration was made into the use of locking for the pen interactions, as they both access data that all hdcs can access. After contemplation the decision was made that </w:t>
+            </w:r>
+            <w:r>
+              <w:rPr>
+                <w:b/>
+                <w:bCs/>
+              </w:rPr>
+              <w:t>Begin paint and end paint should not use locking, and should instead become part of the queue to be implemented in stage 4</w:t>
+            </w:r>
+            <w:r>
+              <w:rPr>
+                <w:b/>
+                <w:bCs/>
+              </w:rPr>
+              <w:t xml:space="preserve">, thereby having their processes locked during the </w:t>
+            </w:r>
+            <w:r>
+              <w:rPr>
+                <w:b/>
+                <w:bCs/>
+              </w:rPr>
+              <w:t>drawing queue procedure</w:t>
+            </w:r>
+            <w:r>
+              <w:t xml:space="preserve">. If locking was added into </w:t>
+            </w:r>
+            <w:r>
+              <w:t>the system calls and the procedure was queued, two locks would be needed or deadlock would occur. If these functions were not added to the queue but implemented locking, the possibility would remain for the pen data to be modified before the endpaint queue was called. The only solution is to have the pen functions act inside the queue and therefore its lock but have no lock of its own.</w:t>
             </w:r>
           </w:p>
         </w:tc>

</xml_diff>

<commit_message>
added some documentation about todays work
</commit_message>
<xml_diff>
--- a/Documentation/100505349DevelopmentDiary.docx
+++ b/Documentation/100505349DevelopmentDiary.docx
@@ -1304,6 +1304,92 @@
             <w:r>
               <w:lastRenderedPageBreak/>
               <w:t>implemented, this should stop repeated references to system calls, however, as of yet it has outstanding errors that prevent the system from working as expected. The largest current issue is that the procedure args are currently stored as char**, but when provided with a char*[] value, the strings represented within the array are dropped at the end of the function, resulting in the char** pointing to deallocated memory addresses. This must be fixed soon.</w:t>
+            </w:r>
+          </w:p>
+        </w:tc>
+      </w:tr>
+      <w:tr>
+        <w:tc>
+          <w:tcPr>
+            <w:tcW w:w="682" w:type="pct"/>
+            <w:tcBorders>
+              <w:top w:val="single" w:sz="4" w:space="0" w:color="auto"/>
+              <w:left w:val="single" w:sz="4" w:space="0" w:color="auto"/>
+              <w:bottom w:val="single" w:sz="4" w:space="0" w:color="auto"/>
+              <w:right w:val="single" w:sz="4" w:space="0" w:color="auto"/>
+            </w:tcBorders>
+            <w:shd w:val="clear" w:color="auto" w:fill="FFF2CC" w:themeFill="accent4" w:themeFillTint="33"/>
+          </w:tcPr>
+          <w:p>
+            <w:pPr>
+              <w:spacing w:line="240" w:lineRule="auto"/>
+              <w:jc w:val="center"/>
+            </w:pPr>
+            <w:r>
+              <w:lastRenderedPageBreak/>
+              <w:t>11/12/2021</w:t>
+            </w:r>
+          </w:p>
+        </w:tc>
+        <w:tc>
+          <w:tcPr>
+            <w:tcW w:w="487" w:type="pct"/>
+            <w:tcBorders>
+              <w:top w:val="single" w:sz="4" w:space="0" w:color="auto"/>
+              <w:left w:val="single" w:sz="4" w:space="0" w:color="auto"/>
+              <w:bottom w:val="single" w:sz="4" w:space="0" w:color="auto"/>
+              <w:right w:val="single" w:sz="4" w:space="0" w:color="auto"/>
+            </w:tcBorders>
+            <w:shd w:val="clear" w:color="auto" w:fill="E7E6E6" w:themeFill="background2"/>
+          </w:tcPr>
+          <w:p>
+            <w:pPr>
+              <w:spacing w:line="240" w:lineRule="auto"/>
+              <w:jc w:val="center"/>
+            </w:pPr>
+            <w:r>
+              <w:t>3 Hours</w:t>
+            </w:r>
+          </w:p>
+        </w:tc>
+        <w:tc>
+          <w:tcPr>
+            <w:tcW w:w="696" w:type="pct"/>
+            <w:tcBorders>
+              <w:top w:val="single" w:sz="4" w:space="0" w:color="auto"/>
+              <w:left w:val="single" w:sz="4" w:space="0" w:color="auto"/>
+              <w:bottom w:val="single" w:sz="4" w:space="0" w:color="auto"/>
+              <w:right w:val="single" w:sz="4" w:space="0" w:color="auto"/>
+            </w:tcBorders>
+            <w:shd w:val="clear" w:color="auto" w:fill="FFC000"/>
+          </w:tcPr>
+          <w:p>
+            <w:pPr>
+              <w:spacing w:line="240" w:lineRule="auto"/>
+              <w:jc w:val="center"/>
+            </w:pPr>
+            <w:r>
+              <w:t>Stage 4</w:t>
+            </w:r>
+          </w:p>
+        </w:tc>
+        <w:tc>
+          <w:tcPr>
+            <w:tcW w:w="3135" w:type="pct"/>
+            <w:tcBorders>
+              <w:top w:val="single" w:sz="4" w:space="0" w:color="auto"/>
+              <w:left w:val="single" w:sz="4" w:space="0" w:color="auto"/>
+              <w:bottom w:val="single" w:sz="4" w:space="0" w:color="auto"/>
+              <w:right w:val="single" w:sz="4" w:space="0" w:color="auto"/>
+            </w:tcBorders>
+            <w:shd w:val="clear" w:color="auto" w:fill="F2F2F2" w:themeFill="background1" w:themeFillShade="F2"/>
+          </w:tcPr>
+          <w:p>
+            <w:pPr>
+              <w:spacing w:line="240" w:lineRule="auto"/>
+            </w:pPr>
+            <w:r>
+              <w:t>Changed the approach to arguments for queued functions by switching the system to a structure based system. This means that the values are not dropped as was the case with the char** implementation. However, a new issue has emerged with this implementation in which all queued actions seem to store the same data as the first queued action, likely due to some issue with the creation of new structs.</w:t>
             </w:r>
           </w:p>
         </w:tc>

</xml_diff>

<commit_message>
Added first draft stuff!
</commit_message>
<xml_diff>
--- a/Documentation/100505349DevelopmentDiary.docx
+++ b/Documentation/100505349DevelopmentDiary.docx
@@ -217,7 +217,7 @@
               <w:bottom w:val="single" w:sz="4" w:space="0" w:color="auto"/>
               <w:right w:val="single" w:sz="4" w:space="0" w:color="auto"/>
             </w:tcBorders>
-            <w:shd w:val="clear" w:color="auto" w:fill="F4B083" w:themeFill="accent2" w:themeFillTint="99"/>
+            <w:shd w:val="clear" w:color="auto" w:fill="F4B083"/>
           </w:tcPr>
           <w:p>
             <w:pPr>
@@ -246,7 +246,15 @@
               <w:spacing w:line="240" w:lineRule="auto"/>
             </w:pPr>
             <w:r>
-              <w:t xml:space="preserve">Set up a private git repository for the assignment, using the cloned data from wrippin/xv6-assessment. Then set up </w:t>
+              <w:t xml:space="preserve">Set up a private git repository for the assignment, using the cloned data from </w:t>
+            </w:r>
+            <w:proofErr w:type="spellStart"/>
+            <w:r>
+              <w:t>wrippin</w:t>
+            </w:r>
+            <w:proofErr w:type="spellEnd"/>
+            <w:r>
+              <w:t xml:space="preserve">/xv6-assessment. Then set up </w:t>
             </w:r>
             <w:r>
               <w:t>an</w:t>
@@ -448,9 +456,11 @@
             <w:r>
               <w:t xml:space="preserve">ionality using the </w:t>
             </w:r>
+            <w:proofErr w:type="spellStart"/>
             <w:r>
               <w:t>Bresenham</w:t>
             </w:r>
+            <w:proofErr w:type="spellEnd"/>
             <w:r>
               <w:t xml:space="preserve"> line algorithm. </w:t>
             </w:r>
@@ -508,7 +518,15 @@
               <w:spacing w:line="240" w:lineRule="auto"/>
             </w:pPr>
             <w:r>
-              <w:t xml:space="preserve">As of yet these functions have no error testing built in, nor any hdc </w:t>
+              <w:t xml:space="preserve">As of yet these functions have no error testing built in, nor any </w:t>
+            </w:r>
+            <w:proofErr w:type="spellStart"/>
+            <w:r>
+              <w:t>hdc</w:t>
+            </w:r>
+            <w:proofErr w:type="spellEnd"/>
+            <w:r>
+              <w:t xml:space="preserve"> </w:t>
             </w:r>
             <w:r>
               <w:t xml:space="preserve">usages. </w:t>
@@ -741,19 +759,67 @@
               <w:spacing w:line="240" w:lineRule="auto"/>
             </w:pPr>
             <w:r>
-              <w:t>Pens can be created in any index from 16-255, and must be supplied with a RGB value with a capacity of 63 per col</w:t>
-            </w:r>
-            <w:r>
-              <w:t xml:space="preserve">our using the -dp command. The user can then use any pen from 0-255 by using the -gp command </w:t>
+              <w:t xml:space="preserve">Pens can be created in any index from </w:t>
+            </w:r>
+            <w:proofErr w:type="gramStart"/>
+            <w:r>
+              <w:t>16-255, and</w:t>
+            </w:r>
+            <w:proofErr w:type="gramEnd"/>
+            <w:r>
+              <w:t xml:space="preserve"> must be supplied with a RGB value with a capacity of 63 per col</w:t>
+            </w:r>
+            <w:r>
+              <w:t>our using the -</w:t>
+            </w:r>
+            <w:proofErr w:type="spellStart"/>
+            <w:r>
+              <w:t>dp</w:t>
+            </w:r>
+            <w:proofErr w:type="spellEnd"/>
+            <w:r>
+              <w:t xml:space="preserve"> command. The user can then use any pen from 0-255 by using the -</w:t>
+            </w:r>
+            <w:proofErr w:type="spellStart"/>
+            <w:r>
+              <w:t>gp</w:t>
+            </w:r>
+            <w:proofErr w:type="spellEnd"/>
+            <w:r>
+              <w:t xml:space="preserve"> command </w:t>
             </w:r>
             <w:r>
               <w:t xml:space="preserve">with an argument for the index of the pen. </w:t>
             </w:r>
             <w:r>
-              <w:t xml:space="preserve"> The -gp function only checks the boundaries of the index, and does not check if the index has been written to</w:t>
-            </w:r>
-            <w:r>
-              <w:t xml:space="preserve"> by -dp.</w:t>
+              <w:t xml:space="preserve"> The -</w:t>
+            </w:r>
+            <w:proofErr w:type="spellStart"/>
+            <w:r>
+              <w:t>gp</w:t>
+            </w:r>
+            <w:proofErr w:type="spellEnd"/>
+            <w:r>
+              <w:t xml:space="preserve"> function only checks the boundaries of the </w:t>
+            </w:r>
+            <w:proofErr w:type="gramStart"/>
+            <w:r>
+              <w:t>index, and</w:t>
+            </w:r>
+            <w:proofErr w:type="gramEnd"/>
+            <w:r>
+              <w:t xml:space="preserve"> does not check if the index has been written to</w:t>
+            </w:r>
+            <w:r>
+              <w:t xml:space="preserve"> by -</w:t>
+            </w:r>
+            <w:proofErr w:type="spellStart"/>
+            <w:r>
+              <w:t>dp</w:t>
+            </w:r>
+            <w:proofErr w:type="spellEnd"/>
+            <w:r>
+              <w:t>.</w:t>
             </w:r>
           </w:p>
           <w:p>
@@ -805,8 +871,13 @@
             <w:r>
               <w:t xml:space="preserve">pointer to a </w:t>
             </w:r>
-            <w:r>
-              <w:t>rect structure which stores the top, bottom</w:t>
+            <w:proofErr w:type="spellStart"/>
+            <w:r>
+              <w:t>rect</w:t>
+            </w:r>
+            <w:proofErr w:type="spellEnd"/>
+            <w:r>
+              <w:t xml:space="preserve"> structure which stores the top, bottom</w:t>
             </w:r>
             <w:r>
               <w:t>, l</w:t>
@@ -828,8 +899,15 @@
               <w:spacing w:line="240" w:lineRule="auto"/>
             </w:pPr>
             <w:r>
-              <w:lastRenderedPageBreak/>
-              <w:t>This function uses the previously implemented Bresenham line algorithm to draw the requested rectangle (looping through each y coordinate), though notably does not use the cursor nor set the cursor upon completion</w:t>
+              <w:t xml:space="preserve">This function uses the previously implemented </w:t>
+            </w:r>
+            <w:proofErr w:type="spellStart"/>
+            <w:r>
+              <w:t>Bresenham</w:t>
+            </w:r>
+            <w:proofErr w:type="spellEnd"/>
+            <w:r>
+              <w:t xml:space="preserve"> line algorithm to draw the requested rectangle (looping through each y coordinate), though notably does not use the cursor nor set the cursor upon completion</w:t>
             </w:r>
             <w:r>
               <w:t xml:space="preserve">. </w:t>
@@ -923,7 +1001,28 @@
               <w:spacing w:line="240" w:lineRule="auto"/>
             </w:pPr>
             <w:r>
-              <w:t xml:space="preserve">Implemented the basic hdc creation mechanics in the system call beginpaint() – attempted to switch the user program to use a different style of input recognition with limited success </w:t>
+              <w:t xml:space="preserve">Implemented the basic </w:t>
+            </w:r>
+            <w:proofErr w:type="spellStart"/>
+            <w:r>
+              <w:t>hdc</w:t>
+            </w:r>
+            <w:proofErr w:type="spellEnd"/>
+            <w:r>
+              <w:t xml:space="preserve"> creation mechanics in the system call </w:t>
+            </w:r>
+            <w:proofErr w:type="spellStart"/>
+            <w:proofErr w:type="gramStart"/>
+            <w:r>
+              <w:t>beginpaint</w:t>
+            </w:r>
+            <w:proofErr w:type="spellEnd"/>
+            <w:r>
+              <w:t>(</w:t>
+            </w:r>
+            <w:proofErr w:type="gramEnd"/>
+            <w:r>
+              <w:t xml:space="preserve">) – attempted to switch the user program to use a different style of input recognition with limited success </w:t>
             </w:r>
           </w:p>
         </w:tc>
@@ -1008,7 +1107,20 @@
               <w:spacing w:line="240" w:lineRule="auto"/>
             </w:pPr>
             <w:r>
-              <w:t>Implemented the input recognition system and tested the usage of beginpaint() and the HDC system. Some additions are still required to finish the stage however the basic foundations for the procedure are present.</w:t>
+              <w:t xml:space="preserve">Implemented the input recognition system and tested the usage of </w:t>
+            </w:r>
+            <w:proofErr w:type="spellStart"/>
+            <w:proofErr w:type="gramStart"/>
+            <w:r>
+              <w:t>beginpaint</w:t>
+            </w:r>
+            <w:proofErr w:type="spellEnd"/>
+            <w:r>
+              <w:t>(</w:t>
+            </w:r>
+            <w:proofErr w:type="gramEnd"/>
+            <w:r>
+              <w:t>) and the HDC system. Some additions are still required to finish the stage however the basic foundations for the procedure are present.</w:t>
             </w:r>
           </w:p>
         </w:tc>
@@ -1093,7 +1205,63 @@
               <w:spacing w:line="240" w:lineRule="auto"/>
             </w:pPr>
             <w:r>
-              <w:t>Added the endpaint function, accessed via the -kHDC command. This system call is only utilised if the user requests it, however they are given a warning if they attempt to exit the painter program space without closing the hdc. This is done to demonstrate the ability of the system to hold onto hdcs and prevent interactions between them – which is best shown through the -gHDC command which allows a user to select any hdc index desired. This is designed as solely an administrative feature that would not be included in a released version of this project, but is a necessary feature to show the working of stage 3.</w:t>
+              <w:t xml:space="preserve">Added the </w:t>
+            </w:r>
+            <w:proofErr w:type="spellStart"/>
+            <w:r>
+              <w:t>endpaint</w:t>
+            </w:r>
+            <w:proofErr w:type="spellEnd"/>
+            <w:r>
+              <w:t xml:space="preserve"> function, accessed via the -</w:t>
+            </w:r>
+            <w:proofErr w:type="spellStart"/>
+            <w:r>
+              <w:t>kHDC</w:t>
+            </w:r>
+            <w:proofErr w:type="spellEnd"/>
+            <w:r>
+              <w:t xml:space="preserve"> command. This system call is only utilised if the user requests it, however they are given a warning if they attempt to exit the painter program space without closing the </w:t>
+            </w:r>
+            <w:proofErr w:type="spellStart"/>
+            <w:r>
+              <w:t>hdc</w:t>
+            </w:r>
+            <w:proofErr w:type="spellEnd"/>
+            <w:r>
+              <w:t xml:space="preserve">. This is done to demonstrate the ability of the system to hold onto </w:t>
+            </w:r>
+            <w:proofErr w:type="spellStart"/>
+            <w:r>
+              <w:t>hdcs</w:t>
+            </w:r>
+            <w:proofErr w:type="spellEnd"/>
+            <w:r>
+              <w:t xml:space="preserve"> and prevent interactions between them – which is best shown through the -</w:t>
+            </w:r>
+            <w:proofErr w:type="spellStart"/>
+            <w:r>
+              <w:t>gHDC</w:t>
+            </w:r>
+            <w:proofErr w:type="spellEnd"/>
+            <w:r>
+              <w:t xml:space="preserve"> command which allows a user to select any </w:t>
+            </w:r>
+            <w:proofErr w:type="spellStart"/>
+            <w:r>
+              <w:t>hdc</w:t>
+            </w:r>
+            <w:proofErr w:type="spellEnd"/>
+            <w:r>
+              <w:t xml:space="preserve"> index desired. This is designed as solely an administrative feature that would not be included in a released version of this </w:t>
+            </w:r>
+            <w:proofErr w:type="gramStart"/>
+            <w:r>
+              <w:t>project, but</w:t>
+            </w:r>
+            <w:proofErr w:type="gramEnd"/>
+            <w:r>
+              <w:t xml:space="preserve"> is a necessary feature to show the working of stage 3.</w:t>
             </w:r>
           </w:p>
         </w:tc>
@@ -1184,17 +1352,73 @@
               <w:spacing w:line="240" w:lineRule="auto"/>
             </w:pPr>
             <w:r>
-              <w:t xml:space="preserve">Added locking to beginpaint and endpaint – ensuring that the HDC interactions do not cause issues such as HDCs overwriting one another or two cpus gaining the same HDC (unless this is done via -gHDC, which is for demonstration purposes as previously noted). </w:t>
-            </w:r>
-            <w:r>
-              <w:t xml:space="preserve">In addition, consideration was made into the use of locking for the pen interactions, as they both access data that all hdcs can access. After contemplation the decision was made that </w:t>
+              <w:t xml:space="preserve">Added locking to </w:t>
+            </w:r>
+            <w:proofErr w:type="spellStart"/>
+            <w:r>
+              <w:t>beginpaint</w:t>
+            </w:r>
+            <w:proofErr w:type="spellEnd"/>
+            <w:r>
+              <w:t xml:space="preserve"> and </w:t>
+            </w:r>
+            <w:proofErr w:type="spellStart"/>
+            <w:r>
+              <w:t>endpaint</w:t>
+            </w:r>
+            <w:proofErr w:type="spellEnd"/>
+            <w:r>
+              <w:t xml:space="preserve"> – ensuring that the HDC interactions do not cause issues such as HDCs overwriting one another or two </w:t>
+            </w:r>
+            <w:proofErr w:type="spellStart"/>
+            <w:r>
+              <w:t>cpus</w:t>
+            </w:r>
+            <w:proofErr w:type="spellEnd"/>
+            <w:r>
+              <w:t xml:space="preserve"> gaining the same HDC (unless this is done via -</w:t>
+            </w:r>
+            <w:proofErr w:type="spellStart"/>
+            <w:r>
+              <w:t>gHDC</w:t>
+            </w:r>
+            <w:proofErr w:type="spellEnd"/>
+            <w:r>
+              <w:t xml:space="preserve">, which is for demonstration purposes as previously noted). </w:t>
+            </w:r>
+            <w:r>
+              <w:t xml:space="preserve">In addition, consideration was made into the use of locking for the pen interactions, as they both access data that all </w:t>
+            </w:r>
+            <w:proofErr w:type="spellStart"/>
+            <w:r>
+              <w:t>hdcs</w:t>
+            </w:r>
+            <w:proofErr w:type="spellEnd"/>
+            <w:r>
+              <w:t xml:space="preserve"> can access. After contemplation the decision was made that </w:t>
             </w:r>
             <w:r>
               <w:rPr>
                 <w:b/>
                 <w:bCs/>
               </w:rPr>
-              <w:t>Begin paint and end paint should not use locking, and should instead become part of the queue to be implemented in stage 4</w:t>
+              <w:t xml:space="preserve">Begin paint and end paint should not use </w:t>
+            </w:r>
+            <w:proofErr w:type="gramStart"/>
+            <w:r>
+              <w:rPr>
+                <w:b/>
+                <w:bCs/>
+              </w:rPr>
+              <w:t>locking, and</w:t>
+            </w:r>
+            <w:proofErr w:type="gramEnd"/>
+            <w:r>
+              <w:rPr>
+                <w:b/>
+                <w:bCs/>
+              </w:rPr>
+              <w:t xml:space="preserve"> should instead become part of the queue to be implemented in stage 4</w:t>
             </w:r>
             <w:r>
               <w:rPr>
@@ -1214,7 +1438,27 @@
               <w:t xml:space="preserve">. If locking was added into </w:t>
             </w:r>
             <w:r>
-              <w:t>the system calls and the procedure was queued, two locks would be needed or deadlock would occur. If these functions were not added to the queue but implemented locking, the possibility would remain for the pen data to be modified before the endpaint queue was called. The only solution is to have the pen functions act inside the queue and therefore its lock but have no lock of its own.</w:t>
+              <w:t xml:space="preserve">the system calls and the procedure was queued, two locks would be </w:t>
+            </w:r>
+            <w:proofErr w:type="gramStart"/>
+            <w:r>
+              <w:t>needed</w:t>
+            </w:r>
+            <w:proofErr w:type="gramEnd"/>
+            <w:r>
+              <w:t xml:space="preserve"> or deadlock would occur. If these functions were not added to the queue but implemented locking, the possibility would remain for the pen data to be modified before the </w:t>
+            </w:r>
+            <w:proofErr w:type="spellStart"/>
+            <w:r>
+              <w:t>endpaint</w:t>
+            </w:r>
+            <w:proofErr w:type="spellEnd"/>
+            <w:r>
+              <w:t xml:space="preserve"> queue </w:t>
+            </w:r>
+            <w:r>
+              <w:lastRenderedPageBreak/>
+              <w:t>was called. The only solution is to have the pen functions act inside the queue and therefore its lock but have no lock of its own.</w:t>
             </w:r>
           </w:p>
         </w:tc>
@@ -1237,6 +1481,7 @@
               <w:jc w:val="center"/>
             </w:pPr>
             <w:r>
+              <w:lastRenderedPageBreak/>
               <w:t>10/12/2021</w:t>
             </w:r>
           </w:p>
@@ -1299,11 +1544,23 @@
               <w:spacing w:line="240" w:lineRule="auto"/>
             </w:pPr>
             <w:r>
-              <w:t xml:space="preserve">Began to implement some queueing systems – including adding a new structure to store a function and all its arguments to be processed at the endpaint call. When </w:t>
-            </w:r>
-            <w:r>
-              <w:lastRenderedPageBreak/>
-              <w:t>implemented, this should stop repeated references to system calls, however, as of yet it has outstanding errors that prevent the system from working as expected. The largest current issue is that the procedure args are currently stored as char**, but when provided with a char*[] value, the strings represented within the array are dropped at the end of the function, resulting in the char** pointing to deallocated memory addresses. This must be fixed soon.</w:t>
+              <w:t xml:space="preserve">Began to implement some queueing systems – including adding a new structure to store a function and all its arguments to be processed at the </w:t>
+            </w:r>
+            <w:proofErr w:type="spellStart"/>
+            <w:r>
+              <w:t>endpaint</w:t>
+            </w:r>
+            <w:proofErr w:type="spellEnd"/>
+            <w:r>
+              <w:t xml:space="preserve"> call. When implemented, this should stop repeated references to system calls, however, as of yet it has outstanding errors that prevent the system from working as expected. The largest current issue is that the procedure </w:t>
+            </w:r>
+            <w:proofErr w:type="spellStart"/>
+            <w:r>
+              <w:t>args</w:t>
+            </w:r>
+            <w:proofErr w:type="spellEnd"/>
+            <w:r>
+              <w:t xml:space="preserve"> are currently stored as char**, but when provided with a char*[] value, the strings represented within the array are dropped at the end of the function, resulting in the char** pointing to deallocated memory addresses. This must be fixed soon.</w:t>
             </w:r>
           </w:p>
         </w:tc>
@@ -1326,7 +1583,6 @@
               <w:jc w:val="center"/>
             </w:pPr>
             <w:r>
-              <w:lastRenderedPageBreak/>
               <w:t>11/12/2021</w:t>
             </w:r>
           </w:p>
@@ -1389,7 +1645,15 @@
               <w:spacing w:line="240" w:lineRule="auto"/>
             </w:pPr>
             <w:r>
-              <w:t>Changed the approach to arguments for queued functions by switching the system to a structure based system. This means that the values are not dropped as was the case with the char** implementation. However, a new issue has emerged with this implementation in which all queued actions seem to store the same data as the first queued action, likely due to some issue with the creation of new structs.</w:t>
+              <w:t xml:space="preserve">Changed the approach to arguments for queued functions by switching the system to a </w:t>
+            </w:r>
+            <w:proofErr w:type="gramStart"/>
+            <w:r>
+              <w:t>structure based</w:t>
+            </w:r>
+            <w:proofErr w:type="gramEnd"/>
+            <w:r>
+              <w:t xml:space="preserve"> system. This means that the values are not dropped as was the case with the char** implementation. However, a new issue has emerged with this implementation in which all queued actions seem to store the same data as the first queued action, likely due to some issue with the creation of new structs.</w:t>
             </w:r>
           </w:p>
         </w:tc>
@@ -1474,7 +1738,23 @@
               <w:spacing w:line="240" w:lineRule="auto"/>
             </w:pPr>
             <w:r>
-              <w:t xml:space="preserve">Fixed some issues with the queueing system, now allowing the ability to create pixel requests on demand and execute them at the endpaint call. Next up is the implementation of the ability to manually queue this data, a process that has been started using the writeQueue </w:t>
+              <w:t xml:space="preserve">Fixed some issues with the queueing system, now allowing the ability to create pixel requests on demand and execute them at the </w:t>
+            </w:r>
+            <w:proofErr w:type="spellStart"/>
+            <w:r>
+              <w:t>endpaint</w:t>
+            </w:r>
+            <w:proofErr w:type="spellEnd"/>
+            <w:r>
+              <w:t xml:space="preserve"> call. Next up is the implementation of the ability to manually queue this data, a process that has been started using the </w:t>
+            </w:r>
+            <w:proofErr w:type="spellStart"/>
+            <w:r>
+              <w:t>writeQueue</w:t>
+            </w:r>
+            <w:proofErr w:type="spellEnd"/>
+            <w:r>
+              <w:t xml:space="preserve"> </w:t>
             </w:r>
             <w:r>
               <w:t>function but</w:t>
@@ -1565,10 +1845,34 @@
               <w:spacing w:line="240" w:lineRule="auto"/>
             </w:pPr>
             <w:r>
-              <w:t xml:space="preserve">Added all existing painter calls to the writeQueue function, allowing the system to make an action queue to be processed by the endpaint system call. As well as allowing for more drawing ability by preserving the canvas, this function should reduce the amount of system calls being processed significantly, as it permits all the writing to the graphics memory to occur in ring 3 space. </w:t>
-            </w:r>
-            <w:r>
-              <w:t>Additionally, the ability to use system call functions as was in place before stage 3 still exists, but now the default uses the queueing system. While more testing and debugging is needed, this should fufill the requirements of stage 3 and 4.</w:t>
+              <w:t xml:space="preserve">Added all existing painter calls to the </w:t>
+            </w:r>
+            <w:proofErr w:type="spellStart"/>
+            <w:r>
+              <w:t>writeQueue</w:t>
+            </w:r>
+            <w:proofErr w:type="spellEnd"/>
+            <w:r>
+              <w:t xml:space="preserve"> function, allowing the system to make an action queue to be processed by the </w:t>
+            </w:r>
+            <w:proofErr w:type="spellStart"/>
+            <w:r>
+              <w:t>endpaint</w:t>
+            </w:r>
+            <w:proofErr w:type="spellEnd"/>
+            <w:r>
+              <w:t xml:space="preserve"> system call. As well as allowing for more drawing ability by preserving the canvas, this function should reduce the amount of system calls being processed significantly, as it permits all the writing to the graphics memory to occur in ring 3 space. </w:t>
+            </w:r>
+            <w:r>
+              <w:t xml:space="preserve">Additionally, the ability to use system call functions as was in place before stage 3 still exists, but now the default uses the queueing system. While more testing and debugging is needed, this should </w:t>
+            </w:r>
+            <w:proofErr w:type="spellStart"/>
+            <w:r>
+              <w:t>fufill</w:t>
+            </w:r>
+            <w:proofErr w:type="spellEnd"/>
+            <w:r>
+              <w:t xml:space="preserve"> the requirements of stage 3 and 4.</w:t>
             </w:r>
           </w:p>
         </w:tc>
@@ -1653,13 +1957,114 @@
               <w:spacing w:line="240" w:lineRule="auto"/>
             </w:pPr>
             <w:r>
-              <w:t>Debugged system and readded value limiting for the non system call functions. Also implemented a way to switch between system call mode and queueing mode, allowing the user to</w:t>
+              <w:t xml:space="preserve">Debugged system and readded value limiting for the </w:t>
+            </w:r>
+            <w:proofErr w:type="spellStart"/>
+            <w:r>
+              <w:t>non system</w:t>
+            </w:r>
+            <w:proofErr w:type="spellEnd"/>
+            <w:r>
+              <w:t xml:space="preserve"> call functions. Also implemented a way to switch between system call mode and queueing mode, allowing </w:t>
+            </w:r>
+            <w:r>
+              <w:lastRenderedPageBreak/>
+              <w:t>the user to</w:t>
             </w:r>
             <w:r>
               <w:t xml:space="preserve"> make use of both the system call commands and the queuing functions.</w:t>
             </w:r>
             <w:r>
               <w:t xml:space="preserve"> This should finalise the implementation of Stage 4.</w:t>
+            </w:r>
+          </w:p>
+        </w:tc>
+      </w:tr>
+      <w:tr>
+        <w:tc>
+          <w:tcPr>
+            <w:tcW w:w="682" w:type="pct"/>
+            <w:tcBorders>
+              <w:top w:val="single" w:sz="4" w:space="0" w:color="auto"/>
+              <w:left w:val="single" w:sz="4" w:space="0" w:color="auto"/>
+              <w:bottom w:val="single" w:sz="4" w:space="0" w:color="auto"/>
+              <w:right w:val="single" w:sz="4" w:space="0" w:color="auto"/>
+            </w:tcBorders>
+            <w:shd w:val="clear" w:color="auto" w:fill="FFF2CC" w:themeFill="accent4" w:themeFillTint="33"/>
+          </w:tcPr>
+          <w:p>
+            <w:pPr>
+              <w:spacing w:line="240" w:lineRule="auto"/>
+              <w:jc w:val="center"/>
+            </w:pPr>
+            <w:r>
+              <w:lastRenderedPageBreak/>
+              <w:t>15/12/2021</w:t>
+            </w:r>
+          </w:p>
+        </w:tc>
+        <w:tc>
+          <w:tcPr>
+            <w:tcW w:w="487" w:type="pct"/>
+            <w:tcBorders>
+              <w:top w:val="single" w:sz="4" w:space="0" w:color="auto"/>
+              <w:left w:val="single" w:sz="4" w:space="0" w:color="auto"/>
+              <w:bottom w:val="single" w:sz="4" w:space="0" w:color="auto"/>
+              <w:right w:val="single" w:sz="4" w:space="0" w:color="auto"/>
+            </w:tcBorders>
+            <w:shd w:val="clear" w:color="auto" w:fill="E7E6E6" w:themeFill="background2"/>
+          </w:tcPr>
+          <w:p>
+            <w:pPr>
+              <w:spacing w:line="240" w:lineRule="auto"/>
+              <w:jc w:val="center"/>
+            </w:pPr>
+            <w:r>
+              <w:t>3 Hours 30 Minutes</w:t>
+            </w:r>
+          </w:p>
+        </w:tc>
+        <w:tc>
+          <w:tcPr>
+            <w:tcW w:w="696" w:type="pct"/>
+            <w:tcBorders>
+              <w:top w:val="single" w:sz="4" w:space="0" w:color="auto"/>
+              <w:left w:val="single" w:sz="4" w:space="0" w:color="auto"/>
+              <w:bottom w:val="single" w:sz="4" w:space="0" w:color="auto"/>
+              <w:right w:val="single" w:sz="4" w:space="0" w:color="auto"/>
+            </w:tcBorders>
+            <w:shd w:val="clear" w:color="auto" w:fill="F4B083"/>
+          </w:tcPr>
+          <w:p>
+            <w:pPr>
+              <w:spacing w:line="240" w:lineRule="auto"/>
+              <w:jc w:val="center"/>
+            </w:pPr>
+            <w:r>
+              <w:t>Documentation</w:t>
+            </w:r>
+          </w:p>
+        </w:tc>
+        <w:tc>
+          <w:tcPr>
+            <w:tcW w:w="3135" w:type="pct"/>
+            <w:tcBorders>
+              <w:top w:val="single" w:sz="4" w:space="0" w:color="auto"/>
+              <w:left w:val="single" w:sz="4" w:space="0" w:color="auto"/>
+              <w:bottom w:val="single" w:sz="4" w:space="0" w:color="auto"/>
+              <w:right w:val="single" w:sz="4" w:space="0" w:color="auto"/>
+            </w:tcBorders>
+            <w:shd w:val="clear" w:color="auto" w:fill="F2F2F2" w:themeFill="background1" w:themeFillShade="F2"/>
+          </w:tcPr>
+          <w:p>
+            <w:pPr>
+              <w:spacing w:line="240" w:lineRule="auto"/>
+            </w:pPr>
+            <w:r>
+              <w:t>Added the usage document to the files detailing how to use the program as well as some details that should be considered when using the system. Additionally made final checks to ensure the system meets all the requirements up to stage 4 and did some final tests, as well as ensured that the make clean command had been run.</w:t>
+            </w:r>
+            <w:r>
+              <w:t xml:space="preserve"> </w:t>
             </w:r>
           </w:p>
         </w:tc>
@@ -1667,66 +2072,6 @@
     </w:tbl>
     <w:p/>
     <w:p/>
-    <w:p>
-      <w:pPr>
-        <w:spacing w:line="259" w:lineRule="auto"/>
-      </w:pPr>
-    </w:p>
-    <w:p>
-      <w:pPr>
-        <w:spacing w:line="259" w:lineRule="auto"/>
-      </w:pPr>
-    </w:p>
-    <w:p>
-      <w:pPr>
-        <w:spacing w:line="259" w:lineRule="auto"/>
-      </w:pPr>
-    </w:p>
-    <w:p>
-      <w:pPr>
-        <w:spacing w:line="259" w:lineRule="auto"/>
-      </w:pPr>
-    </w:p>
-    <w:p>
-      <w:pPr>
-        <w:spacing w:line="259" w:lineRule="auto"/>
-      </w:pPr>
-    </w:p>
-    <w:p>
-      <w:pPr>
-        <w:spacing w:line="259" w:lineRule="auto"/>
-      </w:pPr>
-    </w:p>
-    <w:p>
-      <w:pPr>
-        <w:spacing w:line="259" w:lineRule="auto"/>
-      </w:pPr>
-    </w:p>
-    <w:p>
-      <w:pPr>
-        <w:spacing w:line="259" w:lineRule="auto"/>
-      </w:pPr>
-    </w:p>
-    <w:p>
-      <w:pPr>
-        <w:spacing w:line="259" w:lineRule="auto"/>
-      </w:pPr>
-    </w:p>
-    <w:p>
-      <w:pPr>
-        <w:spacing w:line="259" w:lineRule="auto"/>
-      </w:pPr>
-    </w:p>
-    <w:p>
-      <w:pPr>
-        <w:spacing w:line="259" w:lineRule="auto"/>
-      </w:pPr>
-    </w:p>
-    <w:p>
-      <w:pPr>
-        <w:spacing w:line="259" w:lineRule="auto"/>
-      </w:pPr>
-    </w:p>
     <w:p>
       <w:pPr>
         <w:spacing w:line="259" w:lineRule="auto"/>

</xml_diff>